<commit_message>
Add 3D topic 4
</commit_message>
<xml_diff>
--- a/3D graphics/Coursera/topic 3 - Forces and Newtons Laws.docx
+++ b/3D graphics/Coursera/topic 3 - Forces and Newtons Laws.docx
@@ -284,6 +284,7 @@
         </w:drawing>
       </w:r>
     </w:p>
+    <w:p/>
     <w:p>
       <w:r>
         <w:rPr>
@@ -326,6 +327,62 @@
         </w:drawing>
       </w:r>
     </w:p>
+    <w:p>
+      <w:r>
+        <w:t>The p</w:t>
+      </w:r>
+      <w:r>
+        <w:rPr>
+          <w:vertAlign w:val="subscript"/>
+        </w:rPr>
+        <w:t>1</w:t>
+      </w:r>
+      <w:r>
+        <w:t xml:space="preserve"> is calculated by p</w:t>
+      </w:r>
+      <w:r>
+        <w:rPr>
+          <w:vertAlign w:val="subscript"/>
+        </w:rPr>
+        <w:t>0</w:t>
+      </w:r>
+      <w:r>
+        <w:t>+v</w:t>
+      </w:r>
+      <w:r>
+        <w:rPr>
+          <w:vertAlign w:val="subscript"/>
+        </w:rPr>
+        <w:t>0</w:t>
+      </w:r>
+      <w:r>
+        <w:t>*0.1 = [0+10*0.1, 0+10*0.1, 0+0*0.1] =&gt; [1,1,0]</w:t>
+      </w:r>
+    </w:p>
+    <w:p>
+      <w:r>
+        <w:t>The v</w:t>
+      </w:r>
+      <w:r>
+        <w:rPr>
+          <w:vertAlign w:val="subscript"/>
+        </w:rPr>
+        <w:t>1</w:t>
+      </w:r>
+      <w:r>
+        <w:t xml:space="preserve"> is calculated by v</w:t>
+      </w:r>
+      <w:r>
+        <w:rPr>
+          <w:vertAlign w:val="subscript"/>
+        </w:rPr>
+        <w:t>0</w:t>
+      </w:r>
+      <w:r>
+        <w:t>+a*t = [10-(0*0.1), 10+(-9.81*0.1),0] =&gt; [10, 9.019, 0]</w:t>
+      </w:r>
+    </w:p>
+    <w:p/>
     <w:p>
       <w:r>
         <w:rPr>
@@ -371,6 +428,83 @@
     </w:p>
     <w:p>
       <w:r>
+        <w:t>The p</w:t>
+      </w:r>
+      <w:r>
+        <w:rPr>
+          <w:vertAlign w:val="subscript"/>
+        </w:rPr>
+        <w:t>2</w:t>
+      </w:r>
+      <w:r>
+        <w:t xml:space="preserve"> is calculated by p</w:t>
+      </w:r>
+      <w:r>
+        <w:rPr>
+          <w:vertAlign w:val="subscript"/>
+        </w:rPr>
+        <w:t>1</w:t>
+      </w:r>
+      <w:r>
+        <w:t>+v</w:t>
+      </w:r>
+      <w:r>
+        <w:rPr>
+          <w:vertAlign w:val="subscript"/>
+        </w:rPr>
+        <w:t>1</w:t>
+      </w:r>
+      <w:r>
+        <w:t>*0.1 = [1+10*0.1, 1+9.019*0.1, 0+0*0.1] =&gt; [1,1.9,0]</w:t>
+      </w:r>
+    </w:p>
+    <w:p>
+      <w:r>
+        <w:t>The v</w:t>
+      </w:r>
+      <w:r>
+        <w:rPr>
+          <w:vertAlign w:val="subscript"/>
+        </w:rPr>
+        <w:t>2</w:t>
+      </w:r>
+      <w:r>
+        <w:t xml:space="preserve"> is calculated by v</w:t>
+      </w:r>
+      <w:r>
+        <w:rPr>
+          <w:vertAlign w:val="subscript"/>
+        </w:rPr>
+        <w:t>0</w:t>
+      </w:r>
+      <w:r>
+        <w:t>+a*t = [10-(0*0.2), 10+(-9.81*0.2),0] =&gt; [10, 8.038</w:t>
+      </w:r>
+      <w:r>
+        <w:rPr>
+          <w:rFonts w:hint="eastAsia"/>
+        </w:rPr>
+        <w:t xml:space="preserve"> </w:t>
+      </w:r>
+      <w:r>
+        <w:rPr>
+          <w:rFonts w:hint="eastAsia"/>
+        </w:rPr>
+        <w:t>≈</w:t>
+      </w:r>
+      <w:r>
+        <w:rPr>
+          <w:rFonts w:hint="eastAsia"/>
+        </w:rPr>
+        <w:t xml:space="preserve"> </w:t>
+      </w:r>
+      <w:r>
+        <w:t>8.04, 0]</w:t>
+      </w:r>
+    </w:p>
+    <w:p/>
+    <w:p>
+      <w:r>
         <w:rPr>
           <w:noProof/>
         </w:rPr>
@@ -411,14 +545,94 @@
         </w:drawing>
       </w:r>
     </w:p>
-    <w:p/>
-    <w:p/>
-    <w:p/>
-    <w:p/>
-    <w:p/>
-    <w:p/>
-    <w:p>
-      <w:r>
+    <w:p>
+      <w:r>
+        <w:t>The p</w:t>
+      </w:r>
+      <w:r>
+        <w:rPr>
+          <w:vertAlign w:val="subscript"/>
+        </w:rPr>
+        <w:t>3</w:t>
+      </w:r>
+      <w:r>
+        <w:t xml:space="preserve"> is calculated by p</w:t>
+      </w:r>
+      <w:r>
+        <w:rPr>
+          <w:vertAlign w:val="subscript"/>
+        </w:rPr>
+        <w:t>2</w:t>
+      </w:r>
+      <w:r>
+        <w:t>+v</w:t>
+      </w:r>
+      <w:r>
+        <w:rPr>
+          <w:vertAlign w:val="subscript"/>
+        </w:rPr>
+        <w:t>2</w:t>
+      </w:r>
+      <w:r>
+        <w:t xml:space="preserve">*0.1 = [1+10*0.1, 1.9+(8.04*0.1), 0+0*0.1] =&gt; [1,2.704 </w:t>
+      </w:r>
+      <w:r>
+        <w:rPr>
+          <w:rFonts w:hint="eastAsia"/>
+        </w:rPr>
+        <w:t>≈</w:t>
+      </w:r>
+      <w:r>
+        <w:rPr>
+          <w:rFonts w:hint="eastAsia"/>
+        </w:rPr>
+        <w:t xml:space="preserve"> </w:t>
+      </w:r>
+      <w:r>
+        <w:t>2.70,0]</w:t>
+      </w:r>
+    </w:p>
+    <w:p>
+      <w:r>
+        <w:t>The v</w:t>
+      </w:r>
+      <w:r>
+        <w:rPr>
+          <w:vertAlign w:val="subscript"/>
+        </w:rPr>
+        <w:t>3</w:t>
+      </w:r>
+      <w:r>
+        <w:t xml:space="preserve"> is calculated by v</w:t>
+      </w:r>
+      <w:r>
+        <w:rPr>
+          <w:vertAlign w:val="subscript"/>
+        </w:rPr>
+        <w:t>0</w:t>
+      </w:r>
+      <w:r>
+        <w:t>+a*t = [10-(0*0.3), 10+(-9.81*0.3),0] =&gt; [10, 7.057</w:t>
+      </w:r>
+      <w:r>
+        <w:rPr>
+          <w:rFonts w:hint="eastAsia"/>
+        </w:rPr>
+        <w:t>≈</w:t>
+      </w:r>
+      <w:r>
+        <w:rPr>
+          <w:rFonts w:hint="eastAsia"/>
+        </w:rPr>
+        <w:t xml:space="preserve"> </w:t>
+      </w:r>
+      <w:r>
+        <w:t>7.06, 0]</w:t>
+      </w:r>
+    </w:p>
+    <w:p>
+      <w:r>
+        <w:lastRenderedPageBreak/>
         <w:t>Bigger timestep</w:t>
       </w:r>
     </w:p>
@@ -1010,7 +1224,7 @@
     </w:p>
     <w:p>
       <w:r>
-        <w:t>f=[0,0,40]</w:t>
+        <w:t>acceleration = (0,0,0.4)</w:t>
       </w:r>
     </w:p>
     <w:p>
@@ -1049,21 +1263,21 @@
         <w:t>v=[0,0,</w:t>
       </w:r>
       <w:r>
-        <w:t>40*0.1</w:t>
-      </w:r>
-      <w:r>
-        <w:t>]</w:t>
-      </w:r>
-      <w:r>
-        <w:t>=[0,0,0.4]</w:t>
-      </w:r>
-    </w:p>
-    <w:p>
-      <w:r>
-        <w:t>p=</w:t>
-      </w:r>
-      <w:r>
-        <w:t>[0,0,t</w:t>
+        <w:t xml:space="preserve"> 0.4*0.1</w:t>
+      </w:r>
+      <w:r>
+        <w:t>]=[0,0,0.</w:t>
+      </w:r>
+      <w:r>
+        <w:t>0</w:t>
+      </w:r>
+      <w:r>
+        <w:t>4]</w:t>
+      </w:r>
+    </w:p>
+    <w:p>
+      <w:r>
+        <w:t>p=[0,0,t</w:t>
       </w:r>
       <w:r>
         <w:rPr>
@@ -1112,21 +1326,30 @@
     </w:p>
     <w:p>
       <w:r>
-        <w:t>v=</w:t>
-      </w:r>
-      <w:r>
-        <w:t>[0,0,40*0.2]=</w:t>
-      </w:r>
-      <w:r>
-        <w:t>[0,0,0.8]</w:t>
-      </w:r>
-    </w:p>
-    <w:p>
-      <w:r>
-        <w:t>p=</w:t>
-      </w:r>
-      <w:r>
-        <w:t>[0,0,t</w:t>
+        <w:t>v=[0,0,0.</w:t>
+      </w:r>
+      <w:r>
+        <w:t>0</w:t>
+      </w:r>
+      <w:r>
+        <w:t>4</w:t>
+      </w:r>
+      <w:r>
+        <w:t>*0.2</w:t>
+      </w:r>
+      <w:r>
+        <w:t>]=[0,0,0.</w:t>
+      </w:r>
+      <w:r>
+        <w:t>0</w:t>
+      </w:r>
+      <w:r>
+        <w:t>8]</w:t>
+      </w:r>
+    </w:p>
+    <w:p>
+      <w:r>
+        <w:t>p=[0,0,t</w:t>
       </w:r>
       <w:r>
         <w:rPr>
@@ -1150,10 +1373,19 @@
         <w:t xml:space="preserve"> </w:t>
       </w:r>
       <w:r>
-        <w:t xml:space="preserve">[0,0,0+(0.4*0.1)]= </w:t>
-      </w:r>
-      <w:r>
-        <w:t>[0,0,0.04]</w:t>
+        <w:t>[0,0,0+(0.</w:t>
+      </w:r>
+      <w:r>
+        <w:t>0</w:t>
+      </w:r>
+      <w:r>
+        <w:t>4*0.1)]= [0,0,0.0</w:t>
+      </w:r>
+      <w:r>
+        <w:t>0</w:t>
+      </w:r>
+      <w:r>
+        <w:t>4]</w:t>
       </w:r>
     </w:p>
     <w:p/>
@@ -1168,10 +1400,7 @@
         <w:t>3</w:t>
       </w:r>
       <w:r>
-        <w:t>=0.</w:t>
-      </w:r>
-      <w:r>
-        <w:t>3</w:t>
+        <w:t>=0.3</w:t>
       </w:r>
     </w:p>
     <w:p>
@@ -1181,21 +1410,30 @@
     </w:p>
     <w:p>
       <w:r>
-        <w:t>v=</w:t>
-      </w:r>
-      <w:r>
-        <w:t>[0,0,40*0.3]=</w:t>
-      </w:r>
-      <w:r>
-        <w:t>[0,0,1.2]</w:t>
-      </w:r>
-    </w:p>
-    <w:p>
-      <w:r>
-        <w:t>p=</w:t>
-      </w:r>
-      <w:r>
-        <w:t>[0,0,t</w:t>
+        <w:t>v=[0,0,0.</w:t>
+      </w:r>
+      <w:r>
+        <w:t>0</w:t>
+      </w:r>
+      <w:r>
+        <w:t>8+0.</w:t>
+      </w:r>
+      <w:r>
+        <w:t>0</w:t>
+      </w:r>
+      <w:r>
+        <w:t>4]=[0,0,</w:t>
+      </w:r>
+      <w:r>
+        <w:t>0.1</w:t>
+      </w:r>
+      <w:r>
+        <w:t>2]</w:t>
+      </w:r>
+    </w:p>
+    <w:p>
+      <w:r>
+        <w:t>p=[0,0,t</w:t>
       </w:r>
       <w:r>
         <w:rPr>
@@ -1213,13 +1451,31 @@
         <w:t>2</w:t>
       </w:r>
       <w:r>
-        <w:t xml:space="preserve">v*0.1)]= [0,0,0.04+(0.8*0.1)]= </w:t>
+        <w:t>v*0.1)]= [0,0,0.</w:t>
+      </w:r>
+      <w:r>
+        <w:t>0</w:t>
+      </w:r>
+      <w:r>
+        <w:t>04+(0.</w:t>
+      </w:r>
+      <w:r>
+        <w:t>0</w:t>
+      </w:r>
+      <w:r>
+        <w:t xml:space="preserve">8*0.1)]= </w:t>
       </w:r>
       <w:r>
         <w:t xml:space="preserve"> </w:t>
       </w:r>
       <w:r>
-        <w:t>[0,0,0.12]</w:t>
+        <w:t>[0,0,0.</w:t>
+      </w:r>
+      <w:r>
+        <w:t>0</w:t>
+      </w:r>
+      <w:r>
+        <w:t>12]</w:t>
       </w:r>
     </w:p>
     <w:p/>
@@ -1706,19 +1962,19 @@
           <w:rPr>
             <w:rStyle w:val="Hyperlink"/>
           </w:rPr>
-          <w:t>https://www</w:t>
+          <w:t>https://www.softschools.com/formulas/phy</w:t>
         </w:r>
         <w:r>
           <w:rPr>
             <w:rStyle w:val="Hyperlink"/>
           </w:rPr>
-          <w:t>.</w:t>
+          <w:t>s</w:t>
         </w:r>
         <w:r>
           <w:rPr>
             <w:rStyle w:val="Hyperlink"/>
           </w:rPr>
-          <w:t>softschools.com/formulas/physics/kinetic_friction_formula/92/</w:t>
+          <w:t>ics/kinetic_friction_formula/92/</w:t>
         </w:r>
       </w:hyperlink>
     </w:p>

</xml_diff>